<commit_message>
Added section on how to build with the different keystore to the documentation
</commit_message>
<xml_diff>
--- a/doc/Build Instructions.docx
+++ b/doc/Build Instructions.docx
@@ -501,6 +501,7 @@
         <w:ind w:left="0" w:firstLine="0"/>
       </w:pPr>
       <w:r>
+        <w:lastRenderedPageBreak/>
         <w:t>Pulling the Source Code</w:t>
       </w:r>
     </w:p>
@@ -1255,6 +1256,7 @@
         <w:ind w:left="0" w:firstLine="0"/>
       </w:pPr>
       <w:r>
+        <w:lastRenderedPageBreak/>
         <w:t>Editing Partner Configuration File (partners.ini)</w:t>
       </w:r>
     </w:p>
@@ -1783,6 +1785,7 @@
         <w:ind w:left="0" w:firstLine="0"/>
       </w:pPr>
       <w:r>
+        <w:lastRenderedPageBreak/>
         <w:t>Installing and Testing</w:t>
       </w:r>
     </w:p>
@@ -2367,6 +2370,7 @@
           <w:rFonts w:ascii="Courier New" w:hAnsi="Courier New" w:cs="Courier New"/>
           <w:i/>
         </w:rPr>
+        <w:lastRenderedPageBreak/>
         <w:t>git</w:t>
       </w:r>
       <w:proofErr w:type="spellEnd"/>
@@ -2545,20 +2549,155 @@
           <w:rFonts w:cs="Courier New"/>
         </w:rPr>
       </w:pPr>
+      <w:r>
+        <w:rPr>
+          <w:rFonts w:cs="Courier New"/>
+        </w:rPr>
+        <w:t>And this is all I have to say about building it.</w:t>
+      </w:r>
+    </w:p>
+    <w:p>
+      <w:pPr>
+        <w:pStyle w:val="Heading2"/>
+        <w:spacing w:before="480" w:after="240"/>
+        <w:ind w:left="0" w:firstLine="0"/>
+      </w:pPr>
+      <w:r>
+        <w:t xml:space="preserve">Appendix: </w:t>
+      </w:r>
+    </w:p>
+    <w:p>
+      <w:pPr>
+        <w:pStyle w:val="Heading2"/>
+        <w:spacing w:before="480" w:after="240"/>
+        <w:ind w:left="0" w:firstLine="0"/>
+      </w:pPr>
+      <w:r>
+        <w:t>Building with a Different Key store File for Old Partners</w:t>
+      </w:r>
     </w:p>
     <w:p>
       <w:pPr>
         <w:ind w:firstLine="0"/>
-        <w:rPr>
-          <w:rFonts w:cs="Courier New"/>
-        </w:rPr>
-      </w:pPr>
-      <w:r>
-        <w:rPr>
-          <w:rFonts w:cs="Courier New"/>
-        </w:rPr>
-        <w:t>And this is all I have to say about building it.</w:t>
-      </w:r>
+      </w:pPr>
+      <w:r>
+        <w:t xml:space="preserve">Before the build, modify </w:t>
+      </w:r>
+      <w:proofErr w:type="spellStart"/>
+      <w:r>
+        <w:rPr>
+          <w:b/>
+        </w:rPr>
+        <w:t>townwizard</w:t>
+      </w:r>
+      <w:proofErr w:type="spellEnd"/>
+      <w:r>
+        <w:rPr>
+          <w:b/>
+        </w:rPr>
+        <w:t>-container-android/</w:t>
+      </w:r>
+      <w:proofErr w:type="spellStart"/>
+      <w:r>
+        <w:rPr>
+          <w:b/>
+        </w:rPr>
+        <w:t>ant.properties</w:t>
+      </w:r>
+      <w:proofErr w:type="spellEnd"/>
+      <w:r>
+        <w:rPr>
+          <w:b/>
+        </w:rPr>
+        <w:t xml:space="preserve"> </w:t>
+      </w:r>
+      <w:r>
+        <w:t>file.  Comment out the lines</w:t>
+      </w:r>
+    </w:p>
+    <w:p>
+      <w:pPr>
+        <w:ind w:firstLine="0"/>
+      </w:pPr>
+      <w:proofErr w:type="spellStart"/>
+      <w:r>
+        <w:rPr>
+          <w:rFonts w:ascii="Courier New" w:hAnsi="Courier New" w:cs="Courier New"/>
+        </w:rPr>
+        <w:t>key.store</w:t>
+      </w:r>
+      <w:proofErr w:type="spellEnd"/>
+      <w:r>
+        <w:rPr>
+          <w:rFonts w:ascii="Courier New" w:hAnsi="Courier New" w:cs="Courier New"/>
+        </w:rPr>
+        <w:t>=${</w:t>
+      </w:r>
+      <w:proofErr w:type="spellStart"/>
+      <w:r>
+        <w:rPr>
+          <w:rFonts w:ascii="Courier New" w:hAnsi="Courier New" w:cs="Courier New"/>
+        </w:rPr>
+        <w:t>user.home</w:t>
+      </w:r>
+      <w:proofErr w:type="spellEnd"/>
+      <w:r>
+        <w:rPr>
+          <w:rFonts w:ascii="Courier New" w:hAnsi="Courier New" w:cs="Courier New"/>
+        </w:rPr>
+        <w:t>}/.android/TownWizard</w:t>
+      </w:r>
+      <w:r>
+        <w:rPr>
+          <w:rFonts w:ascii="Courier New" w:hAnsi="Courier New" w:cs="Courier New"/>
+        </w:rPr>
+        <w:br/>
+      </w:r>
+      <w:proofErr w:type="spellStart"/>
+      <w:r>
+        <w:rPr>
+          <w:rFonts w:ascii="Courier New" w:hAnsi="Courier New" w:cs="Courier New"/>
+        </w:rPr>
+        <w:t>key.alias</w:t>
+      </w:r>
+      <w:proofErr w:type="spellEnd"/>
+      <w:r>
+        <w:rPr>
+          <w:rFonts w:ascii="Courier New" w:hAnsi="Courier New" w:cs="Courier New"/>
+        </w:rPr>
+        <w:t>=</w:t>
+      </w:r>
+      <w:proofErr w:type="spellStart"/>
+      <w:r>
+        <w:rPr>
+          <w:rFonts w:ascii="Courier New" w:hAnsi="Courier New" w:cs="Courier New"/>
+        </w:rPr>
+        <w:t>townwizard</w:t>
+      </w:r>
+      <w:proofErr w:type="spellEnd"/>
+      <w:r>
+        <w:br/>
+      </w:r>
+    </w:p>
+    <w:p>
+      <w:pPr>
+        <w:ind w:firstLine="0"/>
+      </w:pPr>
+      <w:proofErr w:type="gramStart"/>
+      <w:r>
+        <w:t>and</w:t>
+      </w:r>
+      <w:proofErr w:type="gramEnd"/>
+      <w:r>
+        <w:t xml:space="preserve"> replace with the different values.  After the build, undo the changes, and do not commit the changes to the repository.</w:t>
+      </w:r>
+    </w:p>
+    <w:p>
+      <w:pPr>
+        <w:rPr>
+          <w:rFonts w:cs="Courier New"/>
+        </w:rPr>
+      </w:pPr>
     </w:p>
     <w:p>
       <w:pPr>

</xml_diff>